<commit_message>
small spelling changes to project 1 report
</commit_message>
<xml_diff>
--- a/project1/project1_report.docx
+++ b/project1/project1_report.docx
@@ -8,7 +8,10 @@
         <w:spacing w:before="100" w:beforeAutospacing="1" w:after="100" w:afterAutospacing="1"/>
       </w:pPr>
       <w:r>
-        <w:t>Separation and Analysis of Surface Level Defects on Silicon Based Wafers</w:t>
+        <w:t xml:space="preserve">Separation and Analysis of Surface Level Defects on </w:t>
+      </w:r>
+      <w:r>
+        <w:t>LCD Screen Samples</w:t>
       </w:r>
     </w:p>
     <w:p>
@@ -60,21 +63,7 @@
           <w:sz w:val="18"/>
           <w:szCs w:val="18"/>
         </w:rPr>
-        <w:t>Department of Electrical Engineering</w:t>
-      </w:r>
-      <w:r>
-        <w:rPr>
-          <w:sz w:val="18"/>
-          <w:szCs w:val="18"/>
-        </w:rPr>
-        <w:t xml:space="preserve">, </w:t>
-      </w:r>
-      <w:r>
-        <w:rPr>
-          <w:sz w:val="18"/>
-          <w:szCs w:val="18"/>
-        </w:rPr>
-        <w:t>San Jose State University</w:t>
+        <w:t>Department of Electrical Engineering, San Jose State University</w:t>
       </w:r>
       <w:r>
         <w:rPr>
@@ -264,14 +253,23 @@
         <w:pStyle w:val="BodyText"/>
       </w:pPr>
       <w:r>
-        <w:t>My test image today is a sample slice of a silicon wafer with visible surface imperfections:</w:t>
-      </w:r>
-    </w:p>
-    <w:p>
-      <w:pPr>
-        <w:pStyle w:val="BodyText"/>
-      </w:pPr>
-      <w:r>
+        <w:t>My test image today is a sample slice of a</w:t>
+      </w:r>
+      <w:r>
+        <w:t>n LCD screen</w:t>
+      </w:r>
+      <w:r>
+        <w:t xml:space="preserve"> with visible surface imperfections:</w:t>
+      </w:r>
+    </w:p>
+    <w:p>
+      <w:pPr>
+        <w:pStyle w:val="BodyText"/>
+      </w:pPr>
+      <w:r>
+        <w:rPr>
+          <w:noProof/>
+        </w:rPr>
         <w:drawing>
           <wp:inline distT="0" distB="0" distL="0" distR="0" wp14:anchorId="26194C67" wp14:editId="20D8B853">
             <wp:extent cx="2743200" cy="519426"/>
@@ -334,7 +332,13 @@
         <w:t>First, I converted this color frame into grayscale and used OpenCV’s CLAHE (Contrast Limited Adaptive Histogram Equalization) functionality to create more contrast between the foreground and background</w:t>
       </w:r>
       <w:r>
-        <w:t>. The clip limit defines how much contrast is allowed before occurs. The higher the value, the more enhancement allowed. The tile grid size is the size of each discrete section of the image to apply the CLAHE to. The function will then smoothly combine the results</w:t>
+        <w:t xml:space="preserve">. The clip limit defines how much contrast is allowed before </w:t>
+      </w:r>
+      <w:r>
+        <w:t xml:space="preserve">clipping </w:t>
+      </w:r>
+      <w:r>
+        <w:t>occurs. The higher the value, the more enhancement allowed. The tile grid size is the size of each discrete section of the image to apply the CLAHE to. The function will then smoothly combine the results</w:t>
       </w:r>
       <w:r>
         <w:t>:</w:t>
@@ -376,43 +380,15 @@
                 <w:sz w:val="18"/>
                 <w:szCs w:val="18"/>
               </w:rPr>
-              <w:t>cv2.createCLAHE(</w:t>
+              <w:t xml:space="preserve">clahe = </w:t>
             </w:r>
-            <w:proofErr w:type="spellStart"/>
             <w:r>
               <w:rPr>
                 <w:rFonts w:ascii="Fira Code" w:hAnsi="Fira Code" w:cs="Fira Code"/>
                 <w:sz w:val="18"/>
                 <w:szCs w:val="18"/>
               </w:rPr>
-              <w:t>clipLimit</w:t>
-            </w:r>
-            <w:proofErr w:type="spellEnd"/>
-            <w:r>
-              <w:rPr>
-                <w:rFonts w:ascii="Fira Code" w:hAnsi="Fira Code" w:cs="Fira Code"/>
-                <w:sz w:val="18"/>
-                <w:szCs w:val="18"/>
-              </w:rPr>
-              <w:t xml:space="preserve">=2.0, </w:t>
-            </w:r>
-            <w:proofErr w:type="spellStart"/>
-            <w:r>
-              <w:rPr>
-                <w:rFonts w:ascii="Fira Code" w:hAnsi="Fira Code" w:cs="Fira Code"/>
-                <w:sz w:val="18"/>
-                <w:szCs w:val="18"/>
-              </w:rPr>
-              <w:t>tileGridSize</w:t>
-            </w:r>
-            <w:proofErr w:type="spellEnd"/>
-            <w:r>
-              <w:rPr>
-                <w:rFonts w:ascii="Fira Code" w:hAnsi="Fira Code" w:cs="Fira Code"/>
-                <w:sz w:val="18"/>
-                <w:szCs w:val="18"/>
-              </w:rPr>
-              <w:t>=(8, 8))</w:t>
+              <w:t>cv2.createCLAHE(clipLimit=2.0, tileGridSize=(8, 8))</w:t>
             </w:r>
           </w:p>
         </w:tc>
@@ -433,49 +409,13 @@
                 <w:szCs w:val="18"/>
               </w:rPr>
             </w:pPr>
-            <w:proofErr w:type="spellStart"/>
             <w:r>
               <w:rPr>
                 <w:rFonts w:ascii="Fira Code" w:hAnsi="Fira Code" w:cs="Fira Code"/>
                 <w:sz w:val="18"/>
                 <w:szCs w:val="18"/>
               </w:rPr>
-              <w:t>gray_</w:t>
-            </w:r>
-            <w:r>
-              <w:rPr>
-                <w:rFonts w:ascii="Fira Code" w:hAnsi="Fira Code" w:cs="Fira Code"/>
-                <w:sz w:val="18"/>
-                <w:szCs w:val="18"/>
-              </w:rPr>
-              <w:t>enhanced</w:t>
-            </w:r>
-            <w:proofErr w:type="spellEnd"/>
-            <w:r>
-              <w:rPr>
-                <w:rFonts w:ascii="Fira Code" w:hAnsi="Fira Code" w:cs="Fira Code"/>
-                <w:sz w:val="18"/>
-                <w:szCs w:val="18"/>
-              </w:rPr>
-              <w:t xml:space="preserve"> = </w:t>
-            </w:r>
-            <w:proofErr w:type="spellStart"/>
-            <w:r>
-              <w:rPr>
-                <w:rFonts w:ascii="Fira Code" w:hAnsi="Fira Code" w:cs="Fira Code"/>
-                <w:sz w:val="18"/>
-                <w:szCs w:val="18"/>
-              </w:rPr>
-              <w:t>clahe.apply</w:t>
-            </w:r>
-            <w:proofErr w:type="spellEnd"/>
-            <w:r>
-              <w:rPr>
-                <w:rFonts w:ascii="Fira Code" w:hAnsi="Fira Code" w:cs="Fira Code"/>
-                <w:sz w:val="18"/>
-                <w:szCs w:val="18"/>
-              </w:rPr>
-              <w:t>(gray)</w:t>
+              <w:t>gray_enhanced = clahe.apply(gray)</w:t>
             </w:r>
           </w:p>
         </w:tc>
@@ -499,6 +439,9 @@
         <w:pStyle w:val="BodyText"/>
       </w:pPr>
       <w:r>
+        <w:rPr>
+          <w:noProof/>
+        </w:rPr>
         <w:drawing>
           <wp:inline distT="0" distB="0" distL="0" distR="0" wp14:anchorId="44CA1BDB" wp14:editId="768FD410">
             <wp:extent cx="2743200" cy="508524"/>
@@ -587,27 +530,7 @@
                 <w:szCs w:val="18"/>
                 <w:lang w:val="en-US"/>
               </w:rPr>
-              <w:t>blurred = cv2.GaussianBlur(</w:t>
-            </w:r>
-            <w:proofErr w:type="spellStart"/>
-            <w:r>
-              <w:rPr>
-                <w:rFonts w:ascii="Fira Code" w:hAnsi="Fira Code" w:cs="Fira Code"/>
-                <w:sz w:val="18"/>
-                <w:szCs w:val="18"/>
-                <w:lang w:val="en-US"/>
-              </w:rPr>
-              <w:t>gray_enhanced</w:t>
-            </w:r>
-            <w:proofErr w:type="spellEnd"/>
-            <w:r>
-              <w:rPr>
-                <w:rFonts w:ascii="Fira Code" w:hAnsi="Fira Code" w:cs="Fira Code"/>
-                <w:sz w:val="18"/>
-                <w:szCs w:val="18"/>
-                <w:lang w:val="en-US"/>
-              </w:rPr>
-              <w:t>, (7, 7), 0)</w:t>
+              <w:t>blurred = cv2.GaussianBlur(gray_enhanced, (7, 7), 0)</w:t>
             </w:r>
           </w:p>
         </w:tc>
@@ -638,6 +561,9 @@
         <w:pStyle w:val="BodyText"/>
       </w:pPr>
       <w:r>
+        <w:rPr>
+          <w:noProof/>
+        </w:rPr>
         <w:drawing>
           <wp:inline distT="0" distB="0" distL="0" distR="0" wp14:anchorId="0B1A40DD" wp14:editId="6E60424C">
             <wp:extent cx="2743200" cy="516702"/>
@@ -685,7 +611,13 @@
         <w:pStyle w:val="BodyText"/>
       </w:pPr>
       <w:r>
-        <w:t>We can see the background is more blended, which helps eliminate some of the higher frequency variations in the image that may be false treated as defects in the algorithm.</w:t>
+        <w:t>We can see the background is more blended, which helps eliminate some of the higher frequency variations in the image that may be false</w:t>
+      </w:r>
+      <w:r>
+        <w:t>ly</w:t>
+      </w:r>
+      <w:r>
+        <w:t xml:space="preserve"> treated as defects in the algorithm.</w:t>
       </w:r>
     </w:p>
     <w:p>
@@ -704,19 +636,28 @@
         <w:t>Both defect extraction techniques utilize image binarization, another bit of functionality built into the OpenCV library</w:t>
       </w:r>
       <w:r>
-        <w:t>. Binarization is essentially the process of converting a grayscale image into a purely binary image, in which each pixel (normally 0 – 255) can only represent either a 0 or 1, so totally black or white. When doing so, it is important to define a certain binary threshold of interest such that the following equation holds true:</w:t>
-      </w:r>
-    </w:p>
-    <w:p>
-      <w:pPr>
-        <w:pStyle w:val="BodyText"/>
-      </w:pPr>
-    </w:p>
-    <w:p>
-      <w:pPr>
-        <w:pStyle w:val="BodyText"/>
-      </w:pPr>
-      <w:r>
+        <w:t xml:space="preserve">. Binarization is essentially the process of converting a grayscale image into a purely binary image, in which each pixel (normally 0 – 255) can only represent either a 0 or 1, so </w:t>
+      </w:r>
+      <w:r>
+        <w:t>purely</w:t>
+      </w:r>
+      <w:r>
+        <w:t xml:space="preserve"> black or white. When doing so, it is important to define a certain binary threshold of interest such that the following equation holds true:</w:t>
+      </w:r>
+    </w:p>
+    <w:p>
+      <w:pPr>
+        <w:pStyle w:val="BodyText"/>
+      </w:pPr>
+    </w:p>
+    <w:p>
+      <w:pPr>
+        <w:pStyle w:val="BodyText"/>
+      </w:pPr>
+      <w:r>
+        <w:rPr>
+          <w:noProof/>
+        </w:rPr>
         <w:drawing>
           <wp:inline distT="0" distB="0" distL="0" distR="0" wp14:anchorId="2AB634DD" wp14:editId="43D7928C">
             <wp:extent cx="2286000" cy="733566"/>
@@ -772,21 +713,25 @@
         <w:pStyle w:val="BodyText"/>
       </w:pPr>
       <w:r>
-        <w:t xml:space="preserve">Thankfully OpenCV makes binarization very simple with its </w:t>
-      </w:r>
-      <w:proofErr w:type="spellStart"/>
-      <w:r>
-        <w:t>adaptiveThreshold</w:t>
-      </w:r>
-      <w:proofErr w:type="spellEnd"/>
-      <w:r>
-        <w:t xml:space="preserve"> function, which makes the best possible guess for the binary threshold based on the maximum pixel value (0 – 255), region of interest (called block size) and a value C which represents the value that gets subtracted from the computed local threshold of each pixel. Both the Block Size</w:t>
+        <w:t>Thankfully OpenCV makes binarization very simple with its adaptiveThreshold function, which makes the best possible guess for the binary threshold based on the maximum pixel value (0 – 255), region of interest (called block size) and a value C which represents the value that gets subtracted from the computed local threshold of each pixel. Both the Block Size</w:t>
       </w:r>
       <w:r>
         <w:t xml:space="preserve"> (N x N segment)</w:t>
       </w:r>
       <w:r>
-        <w:t xml:space="preserve"> and the C value were again experimentally evaluated through trial and error, for each bump and crater defect case, to yield the best overall foreground extraction:</w:t>
+        <w:t xml:space="preserve"> and the C value were again experimentally evaluated through trial and error</w:t>
+      </w:r>
+      <w:r>
+        <w:t xml:space="preserve"> </w:t>
+      </w:r>
+      <w:r>
+        <w:t>for each bump and crater defect case</w:t>
+      </w:r>
+      <w:r>
+        <w:t xml:space="preserve"> </w:t>
+      </w:r>
+      <w:r>
+        <w:t>to yield the best overall foreground extraction:</w:t>
       </w:r>
     </w:p>
     <w:p>
@@ -883,7 +828,6 @@
                 <w:lang w:val="en-US"/>
               </w:rPr>
             </w:pPr>
-            <w:proofErr w:type="spellStart"/>
             <w:r>
               <w:rPr>
                 <w:rFonts w:ascii="Fira Code" w:hAnsi="Fira Code" w:cs="Fira Code"/>
@@ -891,38 +835,7 @@
                 <w:szCs w:val="18"/>
                 <w:lang w:val="en-US"/>
               </w:rPr>
-              <w:t>bump_thresh</w:t>
-            </w:r>
-            <w:proofErr w:type="spellEnd"/>
-            <w:r>
-              <w:rPr>
-                <w:rFonts w:ascii="Fira Code" w:hAnsi="Fira Code" w:cs="Fira Code"/>
-                <w:sz w:val="18"/>
-                <w:szCs w:val="18"/>
-                <w:lang w:val="en-US"/>
-              </w:rPr>
-              <w:t xml:space="preserve"> = cv2.adaptiveThreshold(blurred, 255, </w:t>
-            </w:r>
-          </w:p>
-          <w:p>
-            <w:pPr>
-              <w:pStyle w:val="BodyText"/>
-              <w:ind w:firstLine="0"/>
-              <w:rPr>
-                <w:rFonts w:ascii="Fira Code" w:hAnsi="Fira Code" w:cs="Fira Code"/>
-                <w:sz w:val="18"/>
-                <w:szCs w:val="18"/>
-                <w:lang w:val="en-US"/>
-              </w:rPr>
-            </w:pPr>
-            <w:r>
-              <w:rPr>
-                <w:rFonts w:ascii="Fira Code" w:hAnsi="Fira Code" w:cs="Fira Code"/>
-                <w:sz w:val="18"/>
-                <w:szCs w:val="18"/>
-                <w:lang w:val="en-US"/>
-              </w:rPr>
-              <w:t>cv2.ADAPTIVE_THRESH_GAUSSIAN_C, cv2.THRESH_BINARY, BLOCK_SIZE, C)</w:t>
+              <w:t>bump_thresh = cv2.adaptiveThreshold(blurred, 255,cv2.ADAPTIVE_THRESH_GAUSSIAN_C, cv2.THRESH_BINARY, BLOCK_SIZE, C)</w:t>
             </w:r>
           </w:p>
         </w:tc>
@@ -1024,7 +937,6 @@
                 <w:lang w:val="en-US"/>
               </w:rPr>
             </w:pPr>
-            <w:proofErr w:type="spellStart"/>
             <w:r>
               <w:rPr>
                 <w:rFonts w:ascii="Fira Code" w:hAnsi="Fira Code" w:cs="Fira Code"/>
@@ -1032,17 +944,7 @@
                 <w:szCs w:val="18"/>
                 <w:lang w:val="en-US"/>
               </w:rPr>
-              <w:t>crater_thresh</w:t>
-            </w:r>
-            <w:proofErr w:type="spellEnd"/>
-            <w:r>
-              <w:rPr>
-                <w:rFonts w:ascii="Fira Code" w:hAnsi="Fira Code" w:cs="Fira Code"/>
-                <w:sz w:val="18"/>
-                <w:szCs w:val="18"/>
-                <w:lang w:val="en-US"/>
-              </w:rPr>
-              <w:t xml:space="preserve"> = cv2.adaptiveThreshold(blurred, 255, cv2.ADAPTIVE_THRESH_GAUSSIAN_C, cv2.THRESH_BINARY_INV, BLOCK_SIZE, C)</w:t>
+              <w:t>crater_thresh = cv2.adaptiveThreshold(blurred, 255, cv2.ADAPTIVE_THRESH_GAUSSIAN_C, cv2.THRESH_BINARY_INV, BLOCK_SIZE, C)</w:t>
             </w:r>
           </w:p>
         </w:tc>
@@ -1088,6 +990,9 @@
         <w:pStyle w:val="BodyText"/>
       </w:pPr>
       <w:r>
+        <w:rPr>
+          <w:noProof/>
+        </w:rPr>
         <w:drawing>
           <wp:inline distT="0" distB="0" distL="0" distR="0" wp14:anchorId="7506659C" wp14:editId="5CD5131C">
             <wp:extent cx="2743200" cy="501438"/>
@@ -1146,6 +1051,9 @@
         <w:pStyle w:val="BodyText"/>
       </w:pPr>
       <w:r>
+        <w:rPr>
+          <w:noProof/>
+        </w:rPr>
         <w:drawing>
           <wp:inline distT="0" distB="0" distL="0" distR="0" wp14:anchorId="44A850C7" wp14:editId="491C9BE0">
             <wp:extent cx="2743200" cy="499259"/>
@@ -1233,7 +1141,6 @@
                 <w:lang w:val="en-US"/>
               </w:rPr>
             </w:pPr>
-            <w:proofErr w:type="spellStart"/>
             <w:r>
               <w:rPr>
                 <w:rFonts w:ascii="Fira Code" w:hAnsi="Fira Code" w:cs="Fira Code"/>
@@ -1241,97 +1148,7 @@
                 <w:szCs w:val="18"/>
                 <w:lang w:val="en-US"/>
               </w:rPr>
-              <w:t>crater_contours</w:t>
-            </w:r>
-            <w:proofErr w:type="spellEnd"/>
-            <w:r>
-              <w:rPr>
-                <w:rFonts w:ascii="Fira Code" w:hAnsi="Fira Code" w:cs="Fira Code"/>
-                <w:sz w:val="18"/>
-                <w:szCs w:val="18"/>
-                <w:lang w:val="en-US"/>
-              </w:rPr>
-              <w:t>, _ = cv2.findContours(</w:t>
-            </w:r>
-            <w:proofErr w:type="spellStart"/>
-            <w:r>
-              <w:rPr>
-                <w:rFonts w:ascii="Fira Code" w:hAnsi="Fira Code" w:cs="Fira Code"/>
-                <w:sz w:val="18"/>
-                <w:szCs w:val="18"/>
-                <w:lang w:val="en-US"/>
-              </w:rPr>
-              <w:t>crater_thresh</w:t>
-            </w:r>
-            <w:proofErr w:type="spellEnd"/>
-            <w:r>
-              <w:rPr>
-                <w:rFonts w:ascii="Fira Code" w:hAnsi="Fira Code" w:cs="Fira Code"/>
-                <w:sz w:val="18"/>
-                <w:szCs w:val="18"/>
-                <w:lang w:val="en-US"/>
-              </w:rPr>
-              <w:t>, cv2.RETR_EXTERNAL, cv2.CHAIN_APPROX_SIMPLE)</w:t>
-            </w:r>
-          </w:p>
-        </w:tc>
-      </w:tr>
-      <w:tr>
-        <w:tc>
-          <w:tcPr>
-            <w:tcW w:w="5023" w:type="dxa"/>
-          </w:tcPr>
-          <w:p>
-            <w:pPr>
-              <w:pStyle w:val="BodyText"/>
-              <w:ind w:firstLine="0"/>
-              <w:jc w:val="left"/>
-              <w:rPr>
-                <w:rFonts w:ascii="Fira Code" w:hAnsi="Fira Code" w:cs="Fira Code"/>
-                <w:sz w:val="18"/>
-                <w:szCs w:val="18"/>
-                <w:lang w:val="en-US"/>
-              </w:rPr>
-            </w:pPr>
-            <w:proofErr w:type="spellStart"/>
-            <w:r>
-              <w:rPr>
-                <w:rFonts w:ascii="Fira Code" w:hAnsi="Fira Code" w:cs="Fira Code"/>
-                <w:sz w:val="18"/>
-                <w:szCs w:val="18"/>
-                <w:lang w:val="en-US"/>
-              </w:rPr>
-              <w:t>bump_contours</w:t>
-            </w:r>
-            <w:proofErr w:type="spellEnd"/>
-            <w:r>
-              <w:rPr>
-                <w:rFonts w:ascii="Fira Code" w:hAnsi="Fira Code" w:cs="Fira Code"/>
-                <w:sz w:val="18"/>
-                <w:szCs w:val="18"/>
-                <w:lang w:val="en-US"/>
-              </w:rPr>
-              <w:t>, _ = cv2.findContours(</w:t>
-            </w:r>
-            <w:proofErr w:type="spellStart"/>
-            <w:r>
-              <w:rPr>
-                <w:rFonts w:ascii="Fira Code" w:hAnsi="Fira Code" w:cs="Fira Code"/>
-                <w:sz w:val="18"/>
-                <w:szCs w:val="18"/>
-                <w:lang w:val="en-US"/>
-              </w:rPr>
-              <w:t>bump_thresh</w:t>
-            </w:r>
-            <w:proofErr w:type="spellEnd"/>
-            <w:r>
-              <w:rPr>
-                <w:rFonts w:ascii="Fira Code" w:hAnsi="Fira Code" w:cs="Fira Code"/>
-                <w:sz w:val="18"/>
-                <w:szCs w:val="18"/>
-                <w:lang w:val="en-US"/>
-              </w:rPr>
-              <w:t>, cv2.RETR_EXTERNAL, cv2.CHAIN_APPROX_SIMPLE)</w:t>
+              <w:t>crater_contours, _ = cv2.findContours(crater_thresh, cv2.RETR_EXTERNAL, cv2.CHAIN_APPROX_SIMPLE)</w:t>
             </w:r>
           </w:p>
         </w:tc>
@@ -1360,9 +1177,28 @@
                 <w:szCs w:val="18"/>
                 <w:lang w:val="en-US"/>
               </w:rPr>
-              <w:t xml:space="preserve">contours = </w:t>
+              <w:t>bump_contours, _ = cv2.findContours(bump_thresh, cv2.RETR_EXTERNAL, cv2.CHAIN_APPROX_SIMPLE)</w:t>
             </w:r>
-            <w:proofErr w:type="spellStart"/>
+          </w:p>
+        </w:tc>
+      </w:tr>
+      <w:tr>
+        <w:tc>
+          <w:tcPr>
+            <w:tcW w:w="5023" w:type="dxa"/>
+          </w:tcPr>
+          <w:p>
+            <w:pPr>
+              <w:pStyle w:val="BodyText"/>
+              <w:ind w:firstLine="0"/>
+              <w:jc w:val="left"/>
+              <w:rPr>
+                <w:rFonts w:ascii="Fira Code" w:hAnsi="Fira Code" w:cs="Fira Code"/>
+                <w:sz w:val="18"/>
+                <w:szCs w:val="18"/>
+                <w:lang w:val="en-US"/>
+              </w:rPr>
+            </w:pPr>
             <w:r>
               <w:rPr>
                 <w:rFonts w:ascii="Fira Code" w:hAnsi="Fira Code" w:cs="Fira Code"/>
@@ -1370,29 +1206,8 @@
                 <w:szCs w:val="18"/>
                 <w:lang w:val="en-US"/>
               </w:rPr>
-              <w:t>bump_contours</w:t>
+              <w:t>contours = bump_contours + crater_contours</w:t>
             </w:r>
-            <w:proofErr w:type="spellEnd"/>
-            <w:r>
-              <w:rPr>
-                <w:rFonts w:ascii="Fira Code" w:hAnsi="Fira Code" w:cs="Fira Code"/>
-                <w:sz w:val="18"/>
-                <w:szCs w:val="18"/>
-                <w:lang w:val="en-US"/>
-              </w:rPr>
-              <w:t xml:space="preserve"> + </w:t>
-            </w:r>
-            <w:proofErr w:type="spellStart"/>
-            <w:r>
-              <w:rPr>
-                <w:rFonts w:ascii="Fira Code" w:hAnsi="Fira Code" w:cs="Fira Code"/>
-                <w:sz w:val="18"/>
-                <w:szCs w:val="18"/>
-                <w:lang w:val="en-US"/>
-              </w:rPr>
-              <w:t>crater_contours</w:t>
-            </w:r>
-            <w:proofErr w:type="spellEnd"/>
           </w:p>
         </w:tc>
       </w:tr>
@@ -1410,27 +1225,22 @@
         <w:t>With the contour data now mapped, the last step is to plot them onto our sample image. In this case I chose the enhanced, Gaussian blurred test photo to trace the defects upon solely for the added visibility and better ability to visually confirm results.</w:t>
       </w:r>
       <w:r>
-        <w:t xml:space="preserve"> This is achieved with a simple for loop and OpenCV’s </w:t>
-      </w:r>
-      <w:proofErr w:type="spellStart"/>
-      <w:r>
-        <w:t>drawContour</w:t>
-      </w:r>
-      <w:proofErr w:type="spellEnd"/>
-      <w:r>
-        <w:t xml:space="preserve"> function. After doing so, the final image with mapped defects is produced. Dimensions are expanded to better display contour traces.</w:t>
-      </w:r>
-    </w:p>
-    <w:p>
-      <w:pPr>
-        <w:pStyle w:val="BodyText"/>
-      </w:pPr>
-    </w:p>
-    <w:p>
-      <w:pPr>
-        <w:pStyle w:val="BodyText"/>
-      </w:pPr>
-      <w:r>
+        <w:t xml:space="preserve"> This is achieved with a simple for loop and OpenCV’s drawContour function. After doing so, the final image with mapped defects is produced. Dimensions are expanded to better display contour traces.</w:t>
+      </w:r>
+    </w:p>
+    <w:p>
+      <w:pPr>
+        <w:pStyle w:val="BodyText"/>
+      </w:pPr>
+    </w:p>
+    <w:p>
+      <w:pPr>
+        <w:pStyle w:val="BodyText"/>
+      </w:pPr>
+      <w:r>
+        <w:rPr>
+          <w:noProof/>
+        </w:rPr>
         <w:drawing>
           <wp:inline distT="0" distB="0" distL="0" distR="0" wp14:anchorId="289C57B3" wp14:editId="505F669A">
             <wp:extent cx="2977287" cy="937895"/>
@@ -1636,6 +1446,9 @@
         <w:pStyle w:val="BodyText"/>
       </w:pPr>
       <w:r>
+        <w:rPr>
+          <w:noProof/>
+        </w:rPr>
         <w:drawing>
           <wp:inline distT="0" distB="0" distL="0" distR="0" wp14:anchorId="3BF9802E" wp14:editId="59162C74">
             <wp:extent cx="2743200" cy="613719"/>
@@ -1678,13 +1491,7 @@
         <w:pStyle w:val="BodyText"/>
       </w:pPr>
       <w:r>
-        <w:t>G = (5, 5), C = -</w:t>
-      </w:r>
-      <w:r>
-        <w:t>4</w:t>
-      </w:r>
-      <w:r>
-        <w:t>, B = 19</w:t>
+        <w:t>G = (5, 5), C = -4, B = 19</w:t>
       </w:r>
       <w:r>
         <w:t>, over-capture, false defects</w:t>
@@ -1695,17 +1502,17 @@
         <w:pStyle w:val="BodyText"/>
       </w:pPr>
       <w:r>
-        <w:t xml:space="preserve">Total defects = </w:t>
-      </w:r>
-      <w:r>
-        <w:t>167</w:t>
-      </w:r>
-    </w:p>
-    <w:p>
-      <w:pPr>
-        <w:pStyle w:val="BodyText"/>
-      </w:pPr>
-      <w:r>
+        <w:t>Total defects = 167</w:t>
+      </w:r>
+    </w:p>
+    <w:p>
+      <w:pPr>
+        <w:pStyle w:val="BodyText"/>
+      </w:pPr>
+      <w:r>
+        <w:rPr>
+          <w:noProof/>
+        </w:rPr>
         <w:drawing>
           <wp:inline distT="0" distB="0" distL="0" distR="0" wp14:anchorId="3EFA7A40" wp14:editId="773FBBBC">
             <wp:extent cx="2743200" cy="607179"/>
@@ -1748,16 +1555,7 @@
         <w:pStyle w:val="BodyText"/>
       </w:pPr>
       <w:r>
-        <w:t>G = (5, 5), C = -</w:t>
-      </w:r>
-      <w:r>
-        <w:t>5</w:t>
-      </w:r>
-      <w:r>
-        <w:t>, B = 19</w:t>
-      </w:r>
-      <w:r>
-        <w:t xml:space="preserve">, </w:t>
+        <w:t xml:space="preserve">G = (5, 5), C = -5, B = 19, </w:t>
       </w:r>
       <w:r>
         <w:t xml:space="preserve">very close, marginal </w:t>
@@ -1771,17 +1569,17 @@
         <w:pStyle w:val="BodyText"/>
       </w:pPr>
       <w:r>
-        <w:t xml:space="preserve">Total defects = </w:t>
-      </w:r>
-      <w:r>
-        <w:t>111</w:t>
-      </w:r>
-    </w:p>
-    <w:p>
-      <w:pPr>
-        <w:pStyle w:val="BodyText"/>
-      </w:pPr>
-      <w:r>
+        <w:t>Total defects = 111</w:t>
+      </w:r>
+    </w:p>
+    <w:p>
+      <w:pPr>
+        <w:pStyle w:val="BodyText"/>
+      </w:pPr>
+      <w:r>
+        <w:rPr>
+          <w:noProof/>
+        </w:rPr>
         <w:drawing>
           <wp:inline distT="0" distB="0" distL="0" distR="0" wp14:anchorId="7DA94150" wp14:editId="1E3BA99B">
             <wp:extent cx="2743200" cy="604996"/>
@@ -1824,37 +1622,25 @@
         <w:pStyle w:val="BodyText"/>
       </w:pPr>
       <w:r>
-        <w:t>G = (5, 5), C = -</w:t>
-      </w:r>
-      <w:r>
-        <w:t>3</w:t>
-      </w:r>
-      <w:r>
-        <w:t xml:space="preserve">, B = </w:t>
-      </w:r>
-      <w:r>
-        <w:t xml:space="preserve">21, </w:t>
-      </w:r>
-      <w:r>
-        <w:t>over-capture, false defects</w:t>
-      </w:r>
-    </w:p>
-    <w:p>
-      <w:pPr>
-        <w:pStyle w:val="BodyText"/>
-      </w:pPr>
-      <w:r>
-        <w:t xml:space="preserve">Total defects = </w:t>
-      </w:r>
-      <w:r>
-        <w:t>444</w:t>
-      </w:r>
-    </w:p>
-    <w:p>
-      <w:pPr>
-        <w:pStyle w:val="BodyText"/>
-      </w:pPr>
-      <w:r>
+        <w:t>G = (5, 5), C = -3, B = 21, over-capture, false defects</w:t>
+      </w:r>
+    </w:p>
+    <w:p>
+      <w:pPr>
+        <w:pStyle w:val="BodyText"/>
+      </w:pPr>
+      <w:r>
+        <w:t>Total defects = 444</w:t>
+      </w:r>
+    </w:p>
+    <w:p>
+      <w:pPr>
+        <w:pStyle w:val="BodyText"/>
+      </w:pPr>
+      <w:r>
+        <w:rPr>
+          <w:noProof/>
+        </w:rPr>
         <w:drawing>
           <wp:inline distT="0" distB="0" distL="0" distR="0" wp14:anchorId="4C72AF2A" wp14:editId="5BEC4C3B">
             <wp:extent cx="2743200" cy="603363"/>
@@ -1897,31 +1683,25 @@
         <w:pStyle w:val="BodyText"/>
       </w:pPr>
       <w:r>
-        <w:t>G = (5, 5), C = -</w:t>
-      </w:r>
-      <w:r>
-        <w:t>4</w:t>
-      </w:r>
-      <w:r>
-        <w:t>, B = 21, over-capture, false defects</w:t>
-      </w:r>
-    </w:p>
-    <w:p>
-      <w:pPr>
-        <w:pStyle w:val="BodyText"/>
-      </w:pPr>
-      <w:r>
-        <w:t xml:space="preserve">Total defects = </w:t>
-      </w:r>
-      <w:r>
-        <w:t>192</w:t>
-      </w:r>
-    </w:p>
-    <w:p>
-      <w:pPr>
-        <w:pStyle w:val="BodyText"/>
-      </w:pPr>
-      <w:r>
+        <w:t>G = (5, 5), C = -4, B = 21, over-capture, false defects</w:t>
+      </w:r>
+    </w:p>
+    <w:p>
+      <w:pPr>
+        <w:pStyle w:val="BodyText"/>
+      </w:pPr>
+      <w:r>
+        <w:t>Total defects = 192</w:t>
+      </w:r>
+    </w:p>
+    <w:p>
+      <w:pPr>
+        <w:pStyle w:val="BodyText"/>
+      </w:pPr>
+      <w:r>
+        <w:rPr>
+          <w:noProof/>
+        </w:rPr>
         <w:drawing>
           <wp:inline distT="0" distB="0" distL="0" distR="0" wp14:anchorId="47C5301D" wp14:editId="36860AB5">
             <wp:extent cx="2743200" cy="614807"/>
@@ -1964,13 +1744,7 @@
         <w:pStyle w:val="BodyText"/>
       </w:pPr>
       <w:r>
-        <w:t>G = (5, 5), C = -</w:t>
-      </w:r>
-      <w:r>
-        <w:t>5</w:t>
-      </w:r>
-      <w:r>
-        <w:t>, B = 21</w:t>
+        <w:t>G = (5, 5), C = -5, B = 21</w:t>
       </w:r>
       <w:r>
         <w:t>, very close, marginal over-capture</w:t>
@@ -1981,17 +1755,17 @@
         <w:pStyle w:val="BodyText"/>
       </w:pPr>
       <w:r>
-        <w:t xml:space="preserve">Total defects = </w:t>
-      </w:r>
-      <w:r>
-        <w:t>121</w:t>
-      </w:r>
-    </w:p>
-    <w:p>
-      <w:pPr>
-        <w:pStyle w:val="BodyText"/>
-      </w:pPr>
-      <w:r>
+        <w:t>Total defects = 121</w:t>
+      </w:r>
+    </w:p>
+    <w:p>
+      <w:pPr>
+        <w:pStyle w:val="BodyText"/>
+      </w:pPr>
+      <w:r>
+        <w:rPr>
+          <w:noProof/>
+        </w:rPr>
         <w:drawing>
           <wp:inline distT="0" distB="0" distL="0" distR="0" wp14:anchorId="359AF97A" wp14:editId="0F169B7F">
             <wp:extent cx="2743200" cy="610449"/>
@@ -2034,37 +1808,25 @@
         <w:pStyle w:val="BodyText"/>
       </w:pPr>
       <w:r>
-        <w:t>G = (5, 5), C = -</w:t>
-      </w:r>
-      <w:r>
-        <w:t>3</w:t>
-      </w:r>
-      <w:r>
-        <w:t xml:space="preserve">, B = </w:t>
-      </w:r>
-      <w:r>
-        <w:t>23</w:t>
-      </w:r>
-      <w:r>
-        <w:t>, over-capture, false defects</w:t>
-      </w:r>
-    </w:p>
-    <w:p>
-      <w:pPr>
-        <w:pStyle w:val="BodyText"/>
-      </w:pPr>
-      <w:r>
-        <w:t xml:space="preserve">Total defects = </w:t>
-      </w:r>
-      <w:r>
-        <w:t>480</w:t>
-      </w:r>
-    </w:p>
-    <w:p>
-      <w:pPr>
-        <w:pStyle w:val="BodyText"/>
-      </w:pPr>
-      <w:r>
+        <w:t>G = (5, 5), C = -3, B = 23, over-capture, false defects</w:t>
+      </w:r>
+    </w:p>
+    <w:p>
+      <w:pPr>
+        <w:pStyle w:val="BodyText"/>
+      </w:pPr>
+      <w:r>
+        <w:t>Total defects = 480</w:t>
+      </w:r>
+    </w:p>
+    <w:p>
+      <w:pPr>
+        <w:pStyle w:val="BodyText"/>
+      </w:pPr>
+      <w:r>
+        <w:rPr>
+          <w:noProof/>
+        </w:rPr>
         <w:drawing>
           <wp:inline distT="0" distB="0" distL="0" distR="0" wp14:anchorId="13C67F72" wp14:editId="0886A2AF">
             <wp:extent cx="2743200" cy="604996"/>
@@ -2115,17 +1877,17 @@
         <w:pStyle w:val="BodyText"/>
       </w:pPr>
       <w:r>
-        <w:t xml:space="preserve">Total defects = </w:t>
-      </w:r>
-      <w:r>
-        <w:t>213</w:t>
-      </w:r>
-    </w:p>
-    <w:p>
-      <w:pPr>
-        <w:pStyle w:val="BodyText"/>
-      </w:pPr>
-      <w:r>
+        <w:t>Total defects = 213</w:t>
+      </w:r>
+    </w:p>
+    <w:p>
+      <w:pPr>
+        <w:pStyle w:val="BodyText"/>
+      </w:pPr>
+      <w:r>
+        <w:rPr>
+          <w:noProof/>
+        </w:rPr>
         <w:drawing>
           <wp:inline distT="0" distB="0" distL="0" distR="0" wp14:anchorId="4FB9347D" wp14:editId="4DF60E91">
             <wp:extent cx="2743200" cy="600092"/>
@@ -2168,16 +1930,7 @@
         <w:pStyle w:val="BodyText"/>
       </w:pPr>
       <w:r>
-        <w:t>G = (5, 5), C = -</w:t>
-      </w:r>
-      <w:r>
-        <w:t>5</w:t>
-      </w:r>
-      <w:r>
-        <w:t>, B = 23</w:t>
-      </w:r>
-      <w:r>
-        <w:t xml:space="preserve">, very close, marginal </w:t>
+        <w:t xml:space="preserve">G = (5, 5), C = -5, B = 23, very close, marginal </w:t>
       </w:r>
       <w:r>
         <w:t>over-capture</w:t>
@@ -2188,17 +1941,17 @@
         <w:pStyle w:val="BodyText"/>
       </w:pPr>
       <w:r>
-        <w:t xml:space="preserve">Total defects = </w:t>
-      </w:r>
-      <w:r>
-        <w:t>129</w:t>
-      </w:r>
-    </w:p>
-    <w:p>
-      <w:pPr>
-        <w:pStyle w:val="BodyText"/>
-      </w:pPr>
-      <w:r>
+        <w:t>Total defects = 129</w:t>
+      </w:r>
+    </w:p>
+    <w:p>
+      <w:pPr>
+        <w:pStyle w:val="BodyText"/>
+      </w:pPr>
+      <w:r>
+        <w:rPr>
+          <w:noProof/>
+        </w:rPr>
         <w:drawing>
           <wp:inline distT="0" distB="0" distL="0" distR="0" wp14:anchorId="421B7FC5" wp14:editId="26E47627">
             <wp:extent cx="2743200" cy="599001"/>
@@ -2246,10 +1999,16 @@
         <w:pStyle w:val="BodyText"/>
       </w:pPr>
       <w:r>
-        <w:t>The results of the (5 x 5) gaussian filter were rough overall, though a block size of 23 x 23 and C = -5 came very close to accurately capturing all defects on screen</w:t>
-      </w:r>
-      <w:r>
-        <w:t>, missing just a couple of the darker bump defects, and flagging a few clean regions of the sample image. The phrase ‘marginal sense issue’ is meant to describe both marginal over capture and marginal under capture.</w:t>
+        <w:t xml:space="preserve">The results of the (5 x 5) gaussian filter were rough overall, though a </w:t>
+      </w:r>
+      <w:r>
+        <w:t>few permutations</w:t>
+      </w:r>
+      <w:r>
+        <w:t xml:space="preserve"> came very close to accurately capturing all defects on screen</w:t>
+      </w:r>
+      <w:r>
+        <w:t xml:space="preserve">, missing just a couple of the darker bump defects, and flagging a few clean regions of the sample image. </w:t>
       </w:r>
     </w:p>
     <w:p>
@@ -2281,33 +2040,15 @@
         <w:pStyle w:val="BodyText"/>
       </w:pPr>
       <w:r>
-        <w:t>G = (</w:t>
-      </w:r>
-      <w:r>
-        <w:t>7, 7</w:t>
-      </w:r>
-      <w:r>
-        <w:t>), C = -</w:t>
-      </w:r>
-      <w:r>
-        <w:t>3</w:t>
-      </w:r>
-      <w:r>
-        <w:t xml:space="preserve">, B = </w:t>
-      </w:r>
-      <w:r>
-        <w:t>19</w:t>
+        <w:t xml:space="preserve">G = (7, 7), C = -3, B = 19, </w:t>
+      </w:r>
+      <w:r>
+        <w:t>over-capture</w:t>
       </w:r>
       <w:r>
         <w:t xml:space="preserve">, </w:t>
       </w:r>
       <w:r>
-        <w:t>over-capture</w:t>
-      </w:r>
-      <w:r>
-        <w:t xml:space="preserve">, </w:t>
-      </w:r>
-      <w:r>
         <w:t>false defects</w:t>
       </w:r>
     </w:p>
@@ -2316,17 +2057,17 @@
         <w:pStyle w:val="BodyText"/>
       </w:pPr>
       <w:r>
-        <w:t xml:space="preserve">Total defects = </w:t>
-      </w:r>
-      <w:r>
-        <w:t>159</w:t>
-      </w:r>
-    </w:p>
-    <w:p>
-      <w:pPr>
-        <w:pStyle w:val="BodyText"/>
-      </w:pPr>
-      <w:r>
+        <w:t>Total defects = 159</w:t>
+      </w:r>
+    </w:p>
+    <w:p>
+      <w:pPr>
+        <w:pStyle w:val="BodyText"/>
+      </w:pPr>
+      <w:r>
+        <w:rPr>
+          <w:noProof/>
+        </w:rPr>
         <w:drawing>
           <wp:inline distT="0" distB="0" distL="0" distR="0" wp14:anchorId="5CC8D64C" wp14:editId="0D4C8D97">
             <wp:extent cx="2743200" cy="601184"/>
@@ -2369,34 +2110,25 @@
         <w:pStyle w:val="BodyText"/>
       </w:pPr>
       <w:r>
-        <w:t>G = (7, 7), C = -</w:t>
-      </w:r>
-      <w:r>
-        <w:t>4</w:t>
-      </w:r>
-      <w:r>
-        <w:t>, B = 19</w:t>
-      </w:r>
-      <w:r>
-        <w:t>, very close, marginal low capture</w:t>
-      </w:r>
-    </w:p>
-    <w:p>
-      <w:pPr>
-        <w:pStyle w:val="BodyText"/>
-      </w:pPr>
-      <w:r>
-        <w:t xml:space="preserve">Total defects = </w:t>
-      </w:r>
-      <w:r>
-        <w:t>102</w:t>
-      </w:r>
-    </w:p>
-    <w:p>
-      <w:pPr>
-        <w:pStyle w:val="BodyText"/>
-      </w:pPr>
-      <w:r>
+        <w:t>G = (7, 7), C = -4, B = 19, very close, marginal low capture</w:t>
+      </w:r>
+    </w:p>
+    <w:p>
+      <w:pPr>
+        <w:pStyle w:val="BodyText"/>
+      </w:pPr>
+      <w:r>
+        <w:t>Total defects = 102</w:t>
+      </w:r>
+    </w:p>
+    <w:p>
+      <w:pPr>
+        <w:pStyle w:val="BodyText"/>
+      </w:pPr>
+      <w:r>
+        <w:rPr>
+          <w:noProof/>
+        </w:rPr>
         <w:lastRenderedPageBreak/>
         <w:drawing>
           <wp:inline distT="0" distB="0" distL="0" distR="0" wp14:anchorId="197E2531" wp14:editId="7B9D6625">
@@ -2440,31 +2172,25 @@
         <w:pStyle w:val="BodyText"/>
       </w:pPr>
       <w:r>
-        <w:t>G = (7, 7), C = -</w:t>
-      </w:r>
-      <w:r>
-        <w:t>5</w:t>
-      </w:r>
-      <w:r>
-        <w:t>, B = 19, very close, low capture</w:t>
-      </w:r>
-    </w:p>
-    <w:p>
-      <w:pPr>
-        <w:pStyle w:val="BodyText"/>
-      </w:pPr>
-      <w:r>
-        <w:t xml:space="preserve">Total defects = </w:t>
-      </w:r>
-      <w:r>
-        <w:t>93</w:t>
-      </w:r>
-    </w:p>
-    <w:p>
-      <w:pPr>
-        <w:pStyle w:val="BodyText"/>
-      </w:pPr>
-      <w:r>
+        <w:t>G = (7, 7), C = -5, B = 19, very close, low capture</w:t>
+      </w:r>
+    </w:p>
+    <w:p>
+      <w:pPr>
+        <w:pStyle w:val="BodyText"/>
+      </w:pPr>
+      <w:r>
+        <w:t>Total defects = 93</w:t>
+      </w:r>
+    </w:p>
+    <w:p>
+      <w:pPr>
+        <w:pStyle w:val="BodyText"/>
+      </w:pPr>
+      <w:r>
+        <w:rPr>
+          <w:noProof/>
+        </w:rPr>
         <w:drawing>
           <wp:inline distT="0" distB="0" distL="0" distR="0" wp14:anchorId="6B6FE6C4" wp14:editId="55B4ADF9">
             <wp:extent cx="2743200" cy="604996"/>
@@ -2507,37 +2233,25 @@
         <w:pStyle w:val="BodyText"/>
       </w:pPr>
       <w:r>
-        <w:t>G = (7, 7), C = -</w:t>
-      </w:r>
-      <w:r>
-        <w:t>3</w:t>
-      </w:r>
-      <w:r>
-        <w:t xml:space="preserve">, B = </w:t>
-      </w:r>
-      <w:r>
-        <w:t xml:space="preserve">21, </w:t>
-      </w:r>
-      <w:r>
-        <w:t>over-capture, false defects</w:t>
-      </w:r>
-    </w:p>
-    <w:p>
-      <w:pPr>
-        <w:pStyle w:val="BodyText"/>
-      </w:pPr>
-      <w:r>
-        <w:t xml:space="preserve">Total defects = </w:t>
-      </w:r>
-      <w:r>
-        <w:t>179</w:t>
-      </w:r>
-    </w:p>
-    <w:p>
-      <w:pPr>
-        <w:pStyle w:val="BodyText"/>
-      </w:pPr>
-      <w:r>
+        <w:t>G = (7, 7), C = -3, B = 21, over-capture, false defects</w:t>
+      </w:r>
+    </w:p>
+    <w:p>
+      <w:pPr>
+        <w:pStyle w:val="BodyText"/>
+      </w:pPr>
+      <w:r>
+        <w:t>Total defects = 179</w:t>
+      </w:r>
+    </w:p>
+    <w:p>
+      <w:pPr>
+        <w:pStyle w:val="BodyText"/>
+      </w:pPr>
+      <w:r>
+        <w:rPr>
+          <w:noProof/>
+        </w:rPr>
         <w:drawing>
           <wp:inline distT="0" distB="0" distL="0" distR="0" wp14:anchorId="448FB73A" wp14:editId="7C632032">
             <wp:extent cx="2743200" cy="604996"/>
@@ -2608,16 +2322,7 @@
               </w:rPr>
             </w:pPr>
             <w:r>
-              <w:t>G = (7, 7), C = -</w:t>
-            </w:r>
-            <w:r>
-              <w:t>4</w:t>
-            </w:r>
-            <w:r>
-              <w:t>, B = 21</w:t>
-            </w:r>
-            <w:r>
-              <w:t xml:space="preserve">, </w:t>
+              <w:t xml:space="preserve">G = (7, 7), C = -4, B = 21, </w:t>
             </w:r>
             <w:r>
               <w:rPr>
@@ -2643,10 +2348,7 @@
               <w:ind w:firstLine="0"/>
             </w:pPr>
             <w:r>
-              <w:t xml:space="preserve">Total defects = </w:t>
-            </w:r>
-            <w:r>
-              <w:t>112</w:t>
+              <w:t>Total defects = 112</w:t>
             </w:r>
           </w:p>
         </w:tc>
@@ -2666,6 +2368,9 @@
               <w:ind w:firstLine="0"/>
             </w:pPr>
             <w:r>
+              <w:rPr>
+                <w:noProof/>
+              </w:rPr>
               <w:drawing>
                 <wp:inline distT="0" distB="0" distL="0" distR="0" wp14:anchorId="6906B1D6" wp14:editId="40E16038">
                   <wp:extent cx="2743200" cy="608812"/>
@@ -2716,16 +2421,7 @@
         <w:pStyle w:val="BodyText"/>
       </w:pPr>
       <w:r>
-        <w:t>G = (7, 7), C = -</w:t>
-      </w:r>
-      <w:r>
-        <w:t>5</w:t>
-      </w:r>
-      <w:r>
-        <w:t>, B = 21</w:t>
-      </w:r>
-      <w:r>
-        <w:t>, low capture</w:t>
+        <w:t>G = (7, 7), C = -5, B = 21, low capture</w:t>
       </w:r>
       <w:r>
         <w:t xml:space="preserve"> rate</w:t>
@@ -2736,17 +2432,17 @@
         <w:pStyle w:val="BodyText"/>
       </w:pPr>
       <w:r>
-        <w:t xml:space="preserve">Total defects = </w:t>
-      </w:r>
-      <w:r>
-        <w:t>95</w:t>
-      </w:r>
-    </w:p>
-    <w:p>
-      <w:pPr>
-        <w:pStyle w:val="BodyText"/>
-      </w:pPr>
-      <w:r>
+        <w:t>Total defects = 95</w:t>
+      </w:r>
+    </w:p>
+    <w:p>
+      <w:pPr>
+        <w:pStyle w:val="BodyText"/>
+      </w:pPr>
+      <w:r>
+        <w:rPr>
+          <w:noProof/>
+        </w:rPr>
         <w:drawing>
           <wp:inline distT="0" distB="0" distL="0" distR="0" wp14:anchorId="3E2B5B38" wp14:editId="08E67DEF">
             <wp:extent cx="2743200" cy="606633"/>
@@ -2789,34 +2485,25 @@
         <w:pStyle w:val="BodyText"/>
       </w:pPr>
       <w:r>
-        <w:t>G = (7, 7), C = -</w:t>
-      </w:r>
-      <w:r>
-        <w:t>3</w:t>
-      </w:r>
-      <w:r>
-        <w:t>, B = 2</w:t>
-      </w:r>
-      <w:r>
-        <w:t>3, over-capture, false defects</w:t>
-      </w:r>
-    </w:p>
-    <w:p>
-      <w:pPr>
-        <w:pStyle w:val="BodyText"/>
-      </w:pPr>
-      <w:r>
-        <w:t xml:space="preserve">Total defects = </w:t>
-      </w:r>
-      <w:r>
-        <w:t>197</w:t>
-      </w:r>
-    </w:p>
-    <w:p>
-      <w:pPr>
-        <w:pStyle w:val="BodyText"/>
-      </w:pPr>
-      <w:r>
+        <w:t>G = (7, 7), C = -3, B = 23, over-capture, false defects</w:t>
+      </w:r>
+    </w:p>
+    <w:p>
+      <w:pPr>
+        <w:pStyle w:val="BodyText"/>
+      </w:pPr>
+      <w:r>
+        <w:t>Total defects = 197</w:t>
+      </w:r>
+    </w:p>
+    <w:p>
+      <w:pPr>
+        <w:pStyle w:val="BodyText"/>
+      </w:pPr>
+      <w:r>
+        <w:rPr>
+          <w:noProof/>
+        </w:rPr>
         <w:drawing>
           <wp:inline distT="0" distB="0" distL="0" distR="0" wp14:anchorId="79BDFE23" wp14:editId="1849822E">
             <wp:extent cx="2743200" cy="616444"/>
@@ -2859,34 +2546,25 @@
         <w:pStyle w:val="BodyText"/>
       </w:pPr>
       <w:r>
-        <w:t>G = (7, 7), C = -</w:t>
-      </w:r>
-      <w:r>
-        <w:t>4</w:t>
-      </w:r>
-      <w:r>
-        <w:t>, B = 23</w:t>
-      </w:r>
-      <w:r>
-        <w:t>, very close, marginal over capture</w:t>
-      </w:r>
-    </w:p>
-    <w:p>
-      <w:pPr>
-        <w:pStyle w:val="BodyText"/>
-      </w:pPr>
-      <w:r>
-        <w:t xml:space="preserve">Total defects = </w:t>
-      </w:r>
-      <w:r>
-        <w:t>113</w:t>
-      </w:r>
-    </w:p>
-    <w:p>
-      <w:pPr>
-        <w:pStyle w:val="BodyText"/>
-      </w:pPr>
-      <w:r>
+        <w:t>G = (7, 7), C = -4, B = 23, very close, marginal over capture</w:t>
+      </w:r>
+    </w:p>
+    <w:p>
+      <w:pPr>
+        <w:pStyle w:val="BodyText"/>
+      </w:pPr>
+      <w:r>
+        <w:t>Total defects = 113</w:t>
+      </w:r>
+    </w:p>
+    <w:p>
+      <w:pPr>
+        <w:pStyle w:val="BodyText"/>
+      </w:pPr>
+      <w:r>
+        <w:rPr>
+          <w:noProof/>
+        </w:rPr>
         <w:drawing>
           <wp:inline distT="0" distB="0" distL="0" distR="0" wp14:anchorId="1D67E7CF" wp14:editId="479134F5">
             <wp:extent cx="2743200" cy="607179"/>
@@ -2929,34 +2607,25 @@
         <w:pStyle w:val="BodyText"/>
       </w:pPr>
       <w:r>
-        <w:t>G = (7, 7), C = -</w:t>
-      </w:r>
-      <w:r>
-        <w:t>5</w:t>
-      </w:r>
-      <w:r>
-        <w:t>, B = 23</w:t>
-      </w:r>
-      <w:r>
-        <w:t>, low capture rate</w:t>
-      </w:r>
-    </w:p>
-    <w:p>
-      <w:pPr>
-        <w:pStyle w:val="BodyText"/>
-      </w:pPr>
-      <w:r>
-        <w:t xml:space="preserve">Total defects = </w:t>
-      </w:r>
-      <w:r>
-        <w:t>100</w:t>
-      </w:r>
-    </w:p>
-    <w:p>
-      <w:pPr>
-        <w:pStyle w:val="BodyText"/>
-      </w:pPr>
-      <w:r>
+        <w:t>G = (7, 7), C = -5, B = 23, low capture rate</w:t>
+      </w:r>
+    </w:p>
+    <w:p>
+      <w:pPr>
+        <w:pStyle w:val="BodyText"/>
+      </w:pPr>
+      <w:r>
+        <w:t>Total defects = 100</w:t>
+      </w:r>
+    </w:p>
+    <w:p>
+      <w:pPr>
+        <w:pStyle w:val="BodyText"/>
+      </w:pPr>
+      <w:r>
+        <w:rPr>
+          <w:noProof/>
+        </w:rPr>
         <w:drawing>
           <wp:inline distT="0" distB="0" distL="0" distR="0" wp14:anchorId="6B0C73D5" wp14:editId="61C97D89">
             <wp:extent cx="2743200" cy="595731"/>
@@ -3148,7 +2817,13 @@
         <w:t xml:space="preserve">accuracy of about 92%, there is surely still room for improvement in this study. </w:t>
       </w:r>
       <w:r>
-        <w:t xml:space="preserve">Perhaps some additional pre-processing of the image to smooth out any background gradient could help the algorithm detect some of the more marginal, or smaller/dimmer, bumps in the image that were commonly missed. </w:t>
+        <w:t xml:space="preserve">Perhaps some additional pre-processing of the </w:t>
+      </w:r>
+      <w:r>
+        <w:t xml:space="preserve">sample </w:t>
+      </w:r>
+      <w:r>
+        <w:t xml:space="preserve">image to smooth out any background gradient could help the algorithm detect some of the more marginal, or smaller/dimmer, bumps in the image that were commonly missed. </w:t>
       </w:r>
     </w:p>
     <w:p>
@@ -5252,6 +4927,7 @@
   <w:style w:type="character" w:default="1" w:styleId="DefaultParagraphFont">
     <w:name w:val="Default Paragraph Font"/>
     <w:uiPriority w:val="1"/>
+    <w:semiHidden/>
     <w:unhideWhenUsed/>
   </w:style>
   <w:style w:type="table" w:default="1" w:styleId="TableNormal">

</xml_diff>